<commit_message>
change portfolio pdf in french and english + correction in html's files (french and english) + add a details part at the end of the htmls (all)
</commit_message>
<xml_diff>
--- a/assets/EN_Book_de_projet_Steve_Wagner.docx
+++ b/assets/EN_Book_de_projet_Steve_Wagner.docx
@@ -37,6 +37,7 @@
               <w:sz w:val="24"/>
               <w:szCs w:val="24"/>
               <w:u w:val="single"/>
+              <w:lang w:val="fr-FR"/>
             </w:rPr>
             <mc:AlternateContent>
               <mc:Choice Requires="wps">
@@ -129,6 +130,7 @@
                                         <w:rPr>
                                           <w:rFonts w:ascii="Tahoma" w:hAnsi="Tahoma" w:cs="Tahoma"/>
                                           <w:noProof/>
+                                          <w:lang w:val="fr-FR"/>
                                         </w:rPr>
                                         <w:drawing>
                                           <wp:inline distT="0" distB="0" distL="0" distR="0" wp14:anchorId="58DA7CFF" wp14:editId="50FA1D13">
@@ -451,6 +453,7 @@
                                   <w:rPr>
                                     <w:rFonts w:ascii="Tahoma" w:hAnsi="Tahoma" w:cs="Tahoma"/>
                                     <w:noProof/>
+                                    <w:lang w:val="fr-FR"/>
                                   </w:rPr>
                                   <w:drawing>
                                     <wp:inline distT="0" distB="0" distL="0" distR="0" wp14:anchorId="58DA7CFF" wp14:editId="50FA1D13">
@@ -777,6 +780,7 @@
               <w:noProof/>
               <w:sz w:val="24"/>
               <w:szCs w:val="24"/>
+              <w:lang w:val="fr-FR"/>
             </w:rPr>
             <w:lastRenderedPageBreak/>
             <w:drawing>
@@ -842,6 +846,7 @@
               <w:noProof/>
               <w:sz w:val="24"/>
               <w:szCs w:val="24"/>
+              <w:lang w:val="fr-FR"/>
             </w:rPr>
             <w:drawing>
               <wp:inline distT="0" distB="0" distL="0" distR="0" wp14:anchorId="7B84941A" wp14:editId="283299B1">
@@ -906,6 +911,7 @@
               <w:noProof/>
               <w:sz w:val="24"/>
               <w:szCs w:val="24"/>
+              <w:lang w:val="fr-FR"/>
             </w:rPr>
             <w:drawing>
               <wp:inline distT="0" distB="0" distL="0" distR="0" wp14:anchorId="383ED286" wp14:editId="5D1F337F">
@@ -1065,13 +1071,7 @@
             <w:rPr>
               <w:rFonts w:ascii="Tahoma" w:hAnsi="Tahoma" w:cs="Tahoma"/>
             </w:rPr>
-            <w:t xml:space="preserve">The </w:t>
-          </w:r>
-          <w:r>
-            <w:rPr>
-              <w:rFonts w:ascii="Tahoma" w:hAnsi="Tahoma" w:cs="Tahoma"/>
-            </w:rPr>
-            <w:t>te</w:t>
+            <w:t>The te</w:t>
           </w:r>
           <w:r>
             <w:rPr>
@@ -1083,19 +1083,7 @@
             <w:rPr>
               <w:rFonts w:ascii="Tahoma" w:hAnsi="Tahoma" w:cs="Tahoma"/>
             </w:rPr>
-            <w:t xml:space="preserve">The embedded </w:t>
-          </w:r>
-          <w:r>
-            <w:rPr>
-              <w:rFonts w:ascii="Tahoma" w:hAnsi="Tahoma" w:cs="Tahoma"/>
-            </w:rPr>
-            <w:t>system receives his GPS coordinates every 5 minutes through a GPS module and sends</w:t>
-          </w:r>
-          <w:r>
-            <w:rPr>
-              <w:rFonts w:ascii="Tahoma" w:hAnsi="Tahoma" w:cs="Tahoma"/>
-            </w:rPr>
-            <w:t xml:space="preserve"> it to the server.</w:t>
+            <w:t>The embedded system receives his GPS coordinates every 5 minutes through a GPS module and sends it to the server.</w:t>
           </w:r>
           <w:r>
             <w:rPr>
@@ -1119,26 +1107,14 @@
             <w:rPr>
               <w:rFonts w:ascii="Tahoma" w:hAnsi="Tahoma" w:cs="Tahoma"/>
             </w:rPr>
-            <w:t xml:space="preserve">If the coordinates correspond, the </w:t>
-          </w:r>
-          <w:r>
-            <w:rPr>
-              <w:rFonts w:ascii="Tahoma" w:hAnsi="Tahoma" w:cs="Tahoma"/>
-            </w:rPr>
-            <w:t xml:space="preserve">server </w:t>
+            <w:t xml:space="preserve">If the coordinates correspond, the server </w:t>
           </w:r>
           <w:r>
             <w:rPr>
               <w:rFonts w:ascii="Tahoma" w:hAnsi="Tahoma" w:cs="Tahoma"/>
             </w:rPr>
             <w:lastRenderedPageBreak/>
-            <w:t>sends</w:t>
-          </w:r>
-          <w:r>
-            <w:rPr>
-              <w:rFonts w:ascii="Tahoma" w:hAnsi="Tahoma" w:cs="Tahoma"/>
-            </w:rPr>
-            <w:t xml:space="preserve"> a message with the user's phone</w:t>
+            <w:t>sends a message with the user's phone</w:t>
           </w:r>
           <w:r>
             <w:rPr>
@@ -1150,19 +1126,7 @@
             <w:rPr>
               <w:rFonts w:ascii="Tahoma" w:hAnsi="Tahoma" w:cs="Tahoma"/>
             </w:rPr>
-            <w:t xml:space="preserve">The embedded </w:t>
-          </w:r>
-          <w:r>
-            <w:rPr>
-              <w:rFonts w:ascii="Tahoma" w:hAnsi="Tahoma" w:cs="Tahoma"/>
-            </w:rPr>
-            <w:t>system sends</w:t>
-          </w:r>
-          <w:r>
-            <w:rPr>
-              <w:rFonts w:ascii="Tahoma" w:hAnsi="Tahoma" w:cs="Tahoma"/>
-            </w:rPr>
-            <w:t xml:space="preserve"> at this time a SMS to the user to inform him that his parcel is arrived.</w:t>
+            <w:t>The embedded system sends at this time a SMS to the user to inform him that his parcel is arrived.</w:t>
           </w:r>
         </w:p>
         <w:p>
@@ -1379,43 +1343,29 @@
             <w:rPr>
               <w:rFonts w:ascii="Tahoma" w:hAnsi="Tahoma" w:cs="Tahoma"/>
             </w:rPr>
-            <w:t>(</w:t>
-          </w:r>
-          <w:r>
-            <w:rPr>
-              <w:rFonts w:ascii="Tahoma" w:hAnsi="Tahoma" w:cs="Tahoma"/>
-            </w:rPr>
-            <w:t>February</w:t>
-          </w:r>
-          <w:r>
-            <w:rPr>
-              <w:rFonts w:ascii="Tahoma" w:hAnsi="Tahoma" w:cs="Tahoma"/>
-            </w:rPr>
-            <w:t xml:space="preserve"> 2015 – April 2015)</w:t>
-          </w:r>
-        </w:p>
-        <w:p>
-          <w:pPr>
-            <w:spacing w:after="0"/>
-            <w:rPr>
-              <w:rFonts w:ascii="Tahoma" w:hAnsi="Tahoma" w:cs="Tahoma"/>
-            </w:rPr>
-          </w:pPr>
-        </w:p>
-        <w:p>
-          <w:pPr>
-            <w:spacing w:after="0"/>
-            <w:rPr>
-              <w:rFonts w:ascii="Tahoma" w:hAnsi="Tahoma" w:cs="Tahoma"/>
-              <w:b/>
-              <w:lang w:val="fr-FR"/>
-            </w:rPr>
-          </w:pPr>
-          <w:r>
-            <w:rPr>
-              <w:rFonts w:ascii="Tahoma" w:hAnsi="Tahoma" w:cs="Tahoma"/>
-              <w:b/>
-              <w:lang w:val="fr-FR"/>
+            <w:t>(February 2015 – April 2015)</w:t>
+          </w:r>
+        </w:p>
+        <w:p>
+          <w:pPr>
+            <w:spacing w:after="0"/>
+            <w:rPr>
+              <w:rFonts w:ascii="Tahoma" w:hAnsi="Tahoma" w:cs="Tahoma"/>
+            </w:rPr>
+          </w:pPr>
+        </w:p>
+        <w:p>
+          <w:pPr>
+            <w:spacing w:after="0"/>
+            <w:rPr>
+              <w:rFonts w:ascii="Tahoma" w:hAnsi="Tahoma" w:cs="Tahoma"/>
+              <w:b/>
+            </w:rPr>
+          </w:pPr>
+          <w:r>
+            <w:rPr>
+              <w:rFonts w:ascii="Tahoma" w:hAnsi="Tahoma" w:cs="Tahoma"/>
+              <w:b/>
             </w:rPr>
             <w:t>Final Result</w:t>
           </w:r>
@@ -1470,7 +1420,6 @@
               <w:bCs/>
               <w:sz w:val="24"/>
               <w:szCs w:val="24"/>
-              <w:lang w:val="fr-FR"/>
             </w:rPr>
             <w:sectPr>
               <w:headerReference w:type="default" r:id="rId18"/>
@@ -1485,14 +1434,13 @@
               <w:docGrid w:linePitch="360"/>
             </w:sectPr>
           </w:pPr>
-          <w:bookmarkStart w:id="0" w:name="_GoBack"/>
-          <w:bookmarkEnd w:id="0"/>
           <w:r>
             <w:rPr>
               <w:rFonts w:ascii="Tahoma" w:hAnsi="Tahoma" w:cs="Tahoma"/>
               <w:noProof/>
               <w:sz w:val="24"/>
               <w:szCs w:val="24"/>
+              <w:lang w:val="fr-FR"/>
             </w:rPr>
             <w:lastRenderedPageBreak/>
             <w:drawing>
@@ -1575,7 +1523,6 @@
               <w:bCs/>
               <w:sz w:val="24"/>
               <w:szCs w:val="24"/>
-              <w:lang w:val="fr-FR"/>
             </w:rPr>
             <w:t xml:space="preserve"> Robot Car</w:t>
           </w:r>
@@ -1588,7 +1535,6 @@
               <w:sz w:val="24"/>
               <w:szCs w:val="24"/>
               <w:u w:val="single"/>
-              <w:lang w:val="fr-FR"/>
             </w:rPr>
           </w:pPr>
           <w:r>
@@ -1597,6 +1543,7 @@
               <w:noProof/>
               <w:sz w:val="24"/>
               <w:szCs w:val="24"/>
+              <w:lang w:val="fr-FR"/>
             </w:rPr>
             <w:lastRenderedPageBreak/>
             <w:drawing>
@@ -1668,6 +1615,7 @@
               <w:noProof/>
               <w:sz w:val="24"/>
               <w:szCs w:val="24"/>
+              <w:lang w:val="fr-FR"/>
             </w:rPr>
             <w:drawing>
               <wp:anchor distT="0" distB="0" distL="114300" distR="114300" simplePos="0" relativeHeight="251661312" behindDoc="1" locked="0" layoutInCell="1" allowOverlap="1" wp14:anchorId="3D677167" wp14:editId="44765E59">
@@ -1742,7 +1690,6 @@
               <w:sz w:val="24"/>
               <w:szCs w:val="24"/>
               <w:u w:val="single"/>
-              <w:lang w:val="fr-FR"/>
             </w:rPr>
           </w:pPr>
         </w:p>
@@ -1755,7 +1702,6 @@
               <w:sz w:val="24"/>
               <w:szCs w:val="24"/>
               <w:u w:val="single"/>
-              <w:lang w:val="fr-FR"/>
             </w:rPr>
           </w:pPr>
         </w:p>
@@ -1768,7 +1714,6 @@
               <w:sz w:val="24"/>
               <w:szCs w:val="24"/>
               <w:u w:val="single"/>
-              <w:lang w:val="fr-FR"/>
             </w:rPr>
           </w:pPr>
         </w:p>
@@ -1781,7 +1726,6 @@
               <w:sz w:val="24"/>
               <w:szCs w:val="24"/>
               <w:u w:val="single"/>
-              <w:lang w:val="fr-FR"/>
             </w:rPr>
           </w:pPr>
         </w:p>
@@ -1794,7 +1738,6 @@
               <w:sz w:val="24"/>
               <w:szCs w:val="24"/>
               <w:u w:val="single"/>
-              <w:lang w:val="fr-FR"/>
             </w:rPr>
             <w:sectPr>
               <w:type w:val="continuous"/>
@@ -1838,19 +1781,7 @@
             <w:rPr>
               <w:rFonts w:ascii="Tahoma" w:hAnsi="Tahoma" w:cs="Tahoma"/>
             </w:rPr>
-            <w:t xml:space="preserve">The robot may </w:t>
-          </w:r>
-          <w:r>
-            <w:rPr>
-              <w:rFonts w:ascii="Tahoma" w:hAnsi="Tahoma" w:cs="Tahoma"/>
-            </w:rPr>
-            <w:t>move</w:t>
-          </w:r>
-          <w:r>
-            <w:rPr>
-              <w:rFonts w:ascii="Tahoma" w:hAnsi="Tahoma" w:cs="Tahoma"/>
-            </w:rPr>
-            <w:t xml:space="preserve"> in an</w:t>
+            <w:t>The robot may move in an</w:t>
           </w:r>
           <w:r>
             <w:rPr>
@@ -2272,6 +2203,7 @@
           <w:r>
             <w:rPr>
               <w:noProof/>
+              <w:lang w:val="fr-FR"/>
             </w:rPr>
             <w:lastRenderedPageBreak/>
             <w:drawing>
@@ -2332,6 +2264,7 @@
           <w:r>
             <w:rPr>
               <w:noProof/>
+              <w:lang w:val="fr-FR"/>
             </w:rPr>
             <w:drawing>
               <wp:inline distT="0" distB="0" distL="0" distR="0" wp14:anchorId="347850CA" wp14:editId="06C02470">
@@ -2391,6 +2324,7 @@
           <w:r>
             <w:rPr>
               <w:noProof/>
+              <w:lang w:val="fr-FR"/>
             </w:rPr>
             <w:drawing>
               <wp:inline distT="0" distB="0" distL="0" distR="0" wp14:anchorId="14428201" wp14:editId="5682255F">
@@ -2527,31 +2461,7 @@
             <w:rPr>
               <w:rFonts w:ascii="Tahoma" w:hAnsi="Tahoma" w:cs="Tahoma"/>
             </w:rPr>
-            <w:t xml:space="preserve">The </w:t>
-          </w:r>
-          <w:r>
-            <w:rPr>
-              <w:rFonts w:ascii="Tahoma" w:hAnsi="Tahoma" w:cs="Tahoma"/>
-            </w:rPr>
-            <w:t>robot has</w:t>
-          </w:r>
-          <w:r>
-            <w:rPr>
-              <w:rFonts w:ascii="Tahoma" w:hAnsi="Tahoma" w:cs="Tahoma"/>
-            </w:rPr>
-            <w:t xml:space="preserve"> a camera on the top of a stand, which is on the front of the robot and allow </w:t>
-          </w:r>
-          <w:r>
-            <w:rPr>
-              <w:rFonts w:ascii="Tahoma" w:hAnsi="Tahoma" w:cs="Tahoma"/>
-            </w:rPr>
-            <w:t>visualizing</w:t>
-          </w:r>
-          <w:r>
-            <w:rPr>
-              <w:rFonts w:ascii="Tahoma" w:hAnsi="Tahoma" w:cs="Tahoma"/>
-            </w:rPr>
-            <w:t xml:space="preserve"> the circuit.</w:t>
+            <w:t>The robot has a camera on the top of a stand, which is on the front of the robot and allow visualizing the circuit.</w:t>
           </w:r>
           <w:r>
             <w:rPr>
@@ -2582,31 +2492,7 @@
             <w:rPr>
               <w:rFonts w:ascii="Tahoma" w:hAnsi="Tahoma" w:cs="Tahoma"/>
             </w:rPr>
-            <w:t>).</w:t>
-          </w:r>
-          <w:r>
-            <w:rPr>
-              <w:rFonts w:ascii="Tahoma" w:hAnsi="Tahoma" w:cs="Tahoma"/>
-            </w:rPr>
-            <w:t xml:space="preserve"> </w:t>
-          </w:r>
-          <w:r>
-            <w:rPr>
-              <w:rFonts w:ascii="Tahoma" w:hAnsi="Tahoma" w:cs="Tahoma"/>
-            </w:rPr>
-            <w:t xml:space="preserve">The result of the processed image could be </w:t>
-          </w:r>
-          <w:r>
-            <w:rPr>
-              <w:rFonts w:ascii="Tahoma" w:hAnsi="Tahoma" w:cs="Tahoma"/>
-            </w:rPr>
-            <w:t>visualized</w:t>
-          </w:r>
-          <w:r>
-            <w:rPr>
-              <w:rFonts w:ascii="Tahoma" w:hAnsi="Tahoma" w:cs="Tahoma"/>
-            </w:rPr>
-            <w:t xml:space="preserve"> on a software interface.</w:t>
+            <w:t>). The result of the processed image could be visualized on a software interface.</w:t>
           </w:r>
         </w:p>
         <w:p>
@@ -2691,28 +2577,12 @@
               <w:rFonts w:ascii="Tahoma" w:hAnsi="Tahoma" w:cs="Tahoma"/>
             </w:rPr>
           </w:pPr>
-          <w:proofErr w:type="spellStart"/>
-          <w:r>
-            <w:rPr>
-              <w:rFonts w:ascii="Tahoma" w:hAnsi="Tahoma" w:cs="Tahoma"/>
-            </w:rPr>
-            <w:t>Codewarrior</w:t>
-          </w:r>
-          <w:proofErr w:type="spellEnd"/>
-          <w:r>
-            <w:rPr>
-              <w:rFonts w:ascii="Tahoma" w:hAnsi="Tahoma" w:cs="Tahoma"/>
-            </w:rPr>
-            <w:t xml:space="preserve">, </w:t>
-          </w:r>
-          <w:proofErr w:type="spellStart"/>
-          <w:r>
-            <w:rPr>
-              <w:rFonts w:ascii="Tahoma" w:hAnsi="Tahoma" w:cs="Tahoma"/>
-            </w:rPr>
-            <w:t>LabVIEW</w:t>
-          </w:r>
-          <w:proofErr w:type="spellEnd"/>
+          <w:r>
+            <w:rPr>
+              <w:rFonts w:ascii="Tahoma" w:hAnsi="Tahoma" w:cs="Tahoma"/>
+            </w:rPr>
+            <w:t>Codewarrior, LabVIEW</w:t>
+          </w:r>
         </w:p>
         <w:p>
           <w:pPr>
@@ -2796,14 +2666,12 @@
             <w:rPr>
               <w:rFonts w:ascii="Tahoma" w:hAnsi="Tahoma" w:cs="Tahoma"/>
               <w:b/>
-              <w:lang w:val="fr-FR"/>
-            </w:rPr>
-          </w:pPr>
-          <w:r>
-            <w:rPr>
-              <w:rFonts w:ascii="Tahoma" w:hAnsi="Tahoma" w:cs="Tahoma"/>
-              <w:b/>
-              <w:lang w:val="fr-FR"/>
+            </w:rPr>
+          </w:pPr>
+          <w:r>
+            <w:rPr>
+              <w:rFonts w:ascii="Tahoma" w:hAnsi="Tahoma" w:cs="Tahoma"/>
+              <w:b/>
             </w:rPr>
             <w:t>Final Result</w:t>
           </w:r>
@@ -2819,31 +2687,7 @@
             <w:rPr>
               <w:rFonts w:ascii="Tahoma" w:hAnsi="Tahoma" w:cs="Tahoma"/>
             </w:rPr>
-            <w:t>The robot can drive without going out of the circuit.</w:t>
-          </w:r>
-          <w:r>
-            <w:rPr>
-              <w:rFonts w:ascii="Tahoma" w:hAnsi="Tahoma" w:cs="Tahoma"/>
-            </w:rPr>
-            <w:t xml:space="preserve"> </w:t>
-          </w:r>
-          <w:r>
-            <w:rPr>
-              <w:rFonts w:ascii="Tahoma" w:hAnsi="Tahoma" w:cs="Tahoma"/>
-            </w:rPr>
-            <w:t xml:space="preserve">The processed image can be </w:t>
-          </w:r>
-          <w:r>
-            <w:rPr>
-              <w:rFonts w:ascii="Tahoma" w:hAnsi="Tahoma" w:cs="Tahoma"/>
-            </w:rPr>
-            <w:t>visualized</w:t>
-          </w:r>
-          <w:r>
-            <w:rPr>
-              <w:rFonts w:ascii="Tahoma" w:hAnsi="Tahoma" w:cs="Tahoma"/>
-            </w:rPr>
-            <w:t xml:space="preserve"> on a software interface with the state of the robot (acceleration, breaking, stopped) and the average speed.</w:t>
+            <w:t>The robot can drive without going out of the circuit. The processed image can be visualized on a software interface with the state of the robot (acceleration, breaking, stopped) and the average speed.</w:t>
           </w:r>
         </w:p>
         <w:p>
@@ -2876,7 +2720,6 @@
               <w:bCs/>
               <w:sz w:val="24"/>
               <w:szCs w:val="24"/>
-              <w:lang w:val="fr-FR"/>
             </w:rPr>
             <w:sectPr>
               <w:footerReference w:type="default" r:id="rId29"/>
@@ -2894,7 +2737,6 @@
               <w:bCs/>
               <w:sz w:val="24"/>
               <w:szCs w:val="24"/>
-              <w:lang w:val="fr-FR"/>
             </w:rPr>
             <w:lastRenderedPageBreak/>
             <w:t xml:space="preserve">Led </w:t>
@@ -2916,7 +2758,6 @@
               <w:bCs/>
               <w:sz w:val="24"/>
               <w:szCs w:val="24"/>
-              <w:lang w:val="fr-FR"/>
             </w:rPr>
             <w:t xml:space="preserve"> via </w:t>
           </w:r>
@@ -2946,6 +2787,7 @@
               <w:noProof/>
               <w:sz w:val="24"/>
               <w:szCs w:val="24"/>
+              <w:lang w:val="fr-FR"/>
             </w:rPr>
             <w:lastRenderedPageBreak/>
             <w:drawing>
@@ -3011,6 +2853,7 @@
               <w:noProof/>
               <w:sz w:val="24"/>
               <w:szCs w:val="24"/>
+              <w:lang w:val="fr-FR"/>
             </w:rPr>
             <w:drawing>
               <wp:inline distT="0" distB="0" distL="0" distR="0" wp14:anchorId="182DE640" wp14:editId="33E6DE92">
@@ -3068,6 +2911,7 @@
               <w:noProof/>
               <w:sz w:val="24"/>
               <w:szCs w:val="24"/>
+              <w:lang w:val="fr-FR"/>
             </w:rPr>
             <w:drawing>
               <wp:inline distT="0" distB="0" distL="0" distR="0" wp14:anchorId="3AF55F28" wp14:editId="72504C62">
@@ -3190,21 +3034,7 @@
             <w:rPr>
               <w:rFonts w:ascii="Tahoma" w:hAnsi="Tahoma" w:cs="Tahoma"/>
             </w:rPr>
-            <w:t xml:space="preserve">of </w:t>
-          </w:r>
-          <w:proofErr w:type="spellStart"/>
-          <w:r>
-            <w:rPr>
-              <w:rFonts w:ascii="Tahoma" w:hAnsi="Tahoma" w:cs="Tahoma"/>
-            </w:rPr>
-            <w:t>led's</w:t>
-          </w:r>
-          <w:proofErr w:type="spellEnd"/>
-          <w:r>
-            <w:rPr>
-              <w:rFonts w:ascii="Tahoma" w:hAnsi="Tahoma" w:cs="Tahoma"/>
-            </w:rPr>
-            <w:t xml:space="preserve"> color long-distance</w:t>
+            <w:t>of led's color long-distance</w:t>
           </w:r>
           <w:r>
             <w:rPr>
@@ -3240,19 +3070,7 @@
             <w:rPr>
               <w:rFonts w:ascii="Tahoma" w:hAnsi="Tahoma" w:cs="Tahoma"/>
             </w:rPr>
-            <w:t xml:space="preserve">The color is sent through the Bluetooth communication from a phone to </w:t>
-          </w:r>
-          <w:r>
-            <w:rPr>
-              <w:rFonts w:ascii="Tahoma" w:hAnsi="Tahoma" w:cs="Tahoma"/>
-            </w:rPr>
-            <w:t>an</w:t>
-          </w:r>
-          <w:r>
-            <w:rPr>
-              <w:rFonts w:ascii="Tahoma" w:hAnsi="Tahoma" w:cs="Tahoma"/>
-            </w:rPr>
-            <w:t xml:space="preserve"> embedded board (where the led are connected)</w:t>
+            <w:t>The color is sent through the Bluetooth communication from a phone to an embedded board (where the led are connected)</w:t>
           </w:r>
           <w:r>
             <w:rPr>
@@ -3264,33 +3082,7 @@
             <w:rPr>
               <w:rFonts w:ascii="Tahoma" w:hAnsi="Tahoma" w:cs="Tahoma"/>
             </w:rPr>
-            <w:t xml:space="preserve">This board </w:t>
-          </w:r>
-          <w:r>
-            <w:rPr>
-              <w:rFonts w:ascii="Tahoma" w:hAnsi="Tahoma" w:cs="Tahoma"/>
-            </w:rPr>
-            <w:t>receipts</w:t>
-          </w:r>
-          <w:r>
-            <w:rPr>
-              <w:rFonts w:ascii="Tahoma" w:hAnsi="Tahoma" w:cs="Tahoma"/>
-            </w:rPr>
-            <w:t xml:space="preserve"> the color and adapts the values to send it to the </w:t>
-          </w:r>
-          <w:proofErr w:type="spellStart"/>
-          <w:r>
-            <w:rPr>
-              <w:rFonts w:ascii="Tahoma" w:hAnsi="Tahoma" w:cs="Tahoma"/>
-            </w:rPr>
-            <w:t>leds</w:t>
-          </w:r>
-          <w:proofErr w:type="spellEnd"/>
-          <w:r>
-            <w:rPr>
-              <w:rFonts w:ascii="Tahoma" w:hAnsi="Tahoma" w:cs="Tahoma"/>
-            </w:rPr>
-            <w:t>.</w:t>
+            <w:t>This board receipts the color and adapts the values to send it to the leds.</w:t>
           </w:r>
         </w:p>
         <w:p>
@@ -3683,6 +3475,7 @@
           <w:noProof/>
           <w:sz w:val="24"/>
           <w:szCs w:val="24"/>
+          <w:lang w:val="fr-FR"/>
         </w:rPr>
         <w:lastRenderedPageBreak/>
         <w:drawing>
@@ -3787,7 +3580,21 @@
         <w:rPr>
           <w:rFonts w:ascii="Tahoma" w:hAnsi="Tahoma" w:cs="Tahoma"/>
         </w:rPr>
-        <w:t>Creation of a video game which allows a player to play</w:t>
+        <w:t xml:space="preserve">Creation of a video game which </w:t>
+      </w:r>
+      <w:r>
+        <w:rPr>
+          <w:rFonts w:ascii="Tahoma" w:hAnsi="Tahoma" w:cs="Tahoma"/>
+        </w:rPr>
+        <w:t>may allo</w:t>
+      </w:r>
+      <w:bookmarkStart w:id="0" w:name="_GoBack"/>
+      <w:bookmarkEnd w:id="0"/>
+      <w:r>
+        <w:rPr>
+          <w:rFonts w:ascii="Tahoma" w:hAnsi="Tahoma" w:cs="Tahoma"/>
+        </w:rPr>
+        <w:t>s a player to play</w:t>
       </w:r>
       <w:r>
         <w:rPr>
@@ -3821,7 +3628,6 @@
         <w:spacing w:after="0"/>
         <w:rPr>
           <w:rFonts w:ascii="Tahoma" w:hAnsi="Tahoma" w:cs="Tahoma"/>
-          <w:lang w:val="fr-FR"/>
         </w:rPr>
       </w:pPr>
       <w:r>
@@ -3843,19 +3649,7 @@
         <w:rPr>
           <w:rFonts w:ascii="Tahoma" w:hAnsi="Tahoma" w:cs="Tahoma"/>
         </w:rPr>
-        <w:t xml:space="preserve">The player places his ships on a </w:t>
-      </w:r>
-      <w:r>
-        <w:rPr>
-          <w:rFonts w:ascii="Tahoma" w:hAnsi="Tahoma" w:cs="Tahoma"/>
-        </w:rPr>
-        <w:t>predefined</w:t>
-      </w:r>
-      <w:r>
-        <w:rPr>
-          <w:rFonts w:ascii="Tahoma" w:hAnsi="Tahoma" w:cs="Tahoma"/>
-        </w:rPr>
-        <w:t xml:space="preserve"> grill.</w:t>
+        <w:t>The player places his ships on a predefined grill.</w:t>
       </w:r>
       <w:r>
         <w:rPr>
@@ -3867,31 +3661,7 @@
         <w:rPr>
           <w:rFonts w:ascii="Tahoma" w:hAnsi="Tahoma" w:cs="Tahoma"/>
         </w:rPr>
-        <w:t xml:space="preserve">The </w:t>
-      </w:r>
-      <w:r>
-        <w:rPr>
-          <w:rFonts w:ascii="Tahoma" w:hAnsi="Tahoma" w:cs="Tahoma"/>
-        </w:rPr>
-        <w:t>placement of the computer’s ships is</w:t>
-      </w:r>
-      <w:r>
-        <w:rPr>
-          <w:rFonts w:ascii="Tahoma" w:hAnsi="Tahoma" w:cs="Tahoma"/>
-        </w:rPr>
-        <w:t xml:space="preserve"> done randomly on </w:t>
-      </w:r>
-      <w:r>
-        <w:rPr>
-          <w:rFonts w:ascii="Tahoma" w:hAnsi="Tahoma" w:cs="Tahoma"/>
-        </w:rPr>
-        <w:t>another</w:t>
-      </w:r>
-      <w:r>
-        <w:rPr>
-          <w:rFonts w:ascii="Tahoma" w:hAnsi="Tahoma" w:cs="Tahoma"/>
-        </w:rPr>
-        <w:t xml:space="preserve"> grill.</w:t>
+        <w:t>The placement of the computer’s ships is done randomly on another grill.</w:t>
       </w:r>
       <w:r>
         <w:rPr>
@@ -4155,19 +3925,7 @@
         <w:rPr>
           <w:rFonts w:ascii="Tahoma" w:hAnsi="Tahoma" w:cs="Tahoma"/>
         </w:rPr>
-        <w:t xml:space="preserve">Each ship can be placed on the grill without going </w:t>
-      </w:r>
-      <w:r>
-        <w:rPr>
-          <w:rFonts w:ascii="Tahoma" w:hAnsi="Tahoma" w:cs="Tahoma"/>
-        </w:rPr>
-        <w:t>beyond</w:t>
-      </w:r>
-      <w:r>
-        <w:rPr>
-          <w:rFonts w:ascii="Tahoma" w:hAnsi="Tahoma" w:cs="Tahoma"/>
-        </w:rPr>
-        <w:t xml:space="preserve"> the grill.</w:t>
+        <w:t>Each ship can be placed on the grill without going beyond the grill.</w:t>
       </w:r>
       <w:r>
         <w:rPr>
@@ -4179,13 +3937,7 @@
         <w:rPr>
           <w:rFonts w:ascii="Tahoma" w:hAnsi="Tahoma" w:cs="Tahoma"/>
         </w:rPr>
-        <w:t>Ships</w:t>
-      </w:r>
-      <w:r>
-        <w:rPr>
-          <w:rFonts w:ascii="Tahoma" w:hAnsi="Tahoma" w:cs="Tahoma"/>
-        </w:rPr>
-        <w:t xml:space="preserve"> are randomly placed without be</w:t>
+        <w:t>Ships are randomly placed without be</w:t>
       </w:r>
       <w:r>
         <w:rPr>
@@ -5633,7 +5385,7 @@
   <a:extraClrSchemeLst/>
   <a:extLst>
     <a:ext uri="{05A4C25C-085E-4340-85A3-A5531E510DB2}">
-      <thm15:themeFamily xmlns:thm15="http://schemas.microsoft.com/office/thememl/2012/main" xmlns="" name="Office Theme" id="{62F939B6-93AF-4DB8-9C6B-D6C7DFDC589F}" vid="{4A3C46E8-61CC-4603-A589-7422A47A8E4A}"/>
+      <thm15:themeFamily xmlns="" xmlns:thm15="http://schemas.microsoft.com/office/thememl/2012/main" name="Office Theme" id="{62F939B6-93AF-4DB8-9C6B-D6C7DFDC589F}" vid="{4A3C46E8-61CC-4603-A589-7422A47A8E4A}"/>
     </a:ext>
   </a:extLst>
 </a:theme>
@@ -5663,7 +5415,7 @@
 </file>
 
 <file path=customXml/itemProps2.xml><?xml version="1.0" encoding="utf-8"?>
-<ds:datastoreItem xmlns:ds="http://schemas.openxmlformats.org/officeDocument/2006/customXml" ds:itemID="{AC629098-B9F2-48DF-A562-18C11D5FE7B6}">
+<ds:datastoreItem xmlns:ds="http://schemas.openxmlformats.org/officeDocument/2006/customXml" ds:itemID="{DC98E60C-062B-48B6-969B-0EFCBE3C4D4C}">
   <ds:schemaRefs>
     <ds:schemaRef ds:uri="http://schemas.openxmlformats.org/officeDocument/2006/bibliography"/>
   </ds:schemaRefs>

</xml_diff>